<commit_message>
se corrigio el gráfico de la variación de la temperatura exterior y se corrigio la función que calculaba la temperatura en función del tiempo en horas (antes se tomaba el tiempo en segundos).
</commit_message>
<xml_diff>
--- a/Trabajo Práctico Integrador - CN - 2024.docx
+++ b/Trabajo Práctico Integrador - CN - 2024.docx
@@ -111,21 +111,7 @@
         <w:rPr>
           <w:lang w:val="es-AR"/>
         </w:rPr>
-        <w:t xml:space="preserve">Por las características del proceso productivo, se debe mantener un control bastante preciso de la temperatura en todo el edificio, estableciéndose esta en un valor deseado de 20 +/- 2 </w:t>
-      </w:r>
-      <w:proofErr w:type="spellStart"/>
-      <w:r>
-        <w:rPr>
-          <w:lang w:val="es-AR"/>
-        </w:rPr>
-        <w:t>C°</w:t>
-      </w:r>
-      <w:proofErr w:type="spellEnd"/>
-      <w:r>
-        <w:rPr>
-          <w:lang w:val="es-AR"/>
-        </w:rPr>
-        <w:t>.</w:t>
+        <w:t>Por las características del proceso productivo, se debe mantener un control bastante preciso de la temperatura en todo el edificio, estableciéndose esta en un valor deseado de 20 +/- 2 C°.</w:t>
       </w:r>
     </w:p>
     <w:p>
@@ -615,13 +601,12 @@
       <w:r>
         <w:rPr>
           <w:noProof/>
-          <w:lang w:val="es-AR"/>
         </w:rPr>
         <w:drawing>
-          <wp:inline distT="0" distB="0" distL="0" distR="0" wp14:anchorId="7783B6B1" wp14:editId="25831953">
-            <wp:extent cx="5943600" cy="2286000"/>
+          <wp:inline distT="0" distB="0" distL="0" distR="0" wp14:anchorId="61403416" wp14:editId="4F67CDB1">
+            <wp:extent cx="5810250" cy="4381500"/>
             <wp:effectExtent l="0" t="0" r="0" b="0"/>
-            <wp:docPr id="124588665" name="Picture 1"/>
+            <wp:docPr id="1107372767" name="Picture 1" descr="A graph with a line&#10;&#10;Description automatically generated"/>
             <wp:cNvGraphicFramePr>
               <a:graphicFrameLocks xmlns:a="http://schemas.openxmlformats.org/drawingml/2006/main" noChangeAspect="1"/>
             </wp:cNvGraphicFramePr>
@@ -629,7 +614,7 @@
               <a:graphicData uri="http://schemas.openxmlformats.org/drawingml/2006/picture">
                 <pic:pic xmlns:pic="http://schemas.openxmlformats.org/drawingml/2006/picture">
                   <pic:nvPicPr>
-                    <pic:cNvPr id="0" name="Picture 1"/>
+                    <pic:cNvPr id="1107372767" name="Picture 1" descr="A graph with a line&#10;&#10;Description automatically generated"/>
                     <pic:cNvPicPr>
                       <a:picLocks noChangeAspect="1" noChangeArrowheads="1"/>
                     </pic:cNvPicPr>
@@ -650,7 +635,7 @@
                   <pic:spPr bwMode="auto">
                     <a:xfrm>
                       <a:off x="0" y="0"/>
-                      <a:ext cx="5943600" cy="2286000"/>
+                      <a:ext cx="5810250" cy="4381500"/>
                     </a:xfrm>
                     <a:prstGeom prst="rect">
                       <a:avLst/>
@@ -710,7 +695,6 @@
           <w14:ligatures w14:val="none"/>
         </w:rPr>
       </w:pPr>
-      <w:proofErr w:type="spellStart"/>
       <w:r>
         <w:rPr>
           <w:rFonts w:ascii="Courier New" w:eastAsia="Times New Roman" w:hAnsi="Courier New" w:cs="Courier New"/>
@@ -723,7 +707,6 @@
         </w:rPr>
         <w:t>TAmbMax</w:t>
       </w:r>
-      <w:proofErr w:type="spellEnd"/>
       <w:r>
         <w:rPr>
           <w:rFonts w:ascii="Courier New" w:eastAsia="Times New Roman" w:hAnsi="Courier New" w:cs="Courier New"/>
@@ -816,7 +799,6 @@
           <w14:ligatures w14:val="none"/>
         </w:rPr>
       </w:pPr>
-      <w:proofErr w:type="spellStart"/>
       <w:r>
         <w:rPr>
           <w:rFonts w:ascii="Courier New" w:eastAsia="Times New Roman" w:hAnsi="Courier New" w:cs="Courier New"/>
@@ -829,7 +811,6 @@
         </w:rPr>
         <w:t>TAmbMin</w:t>
       </w:r>
-      <w:proofErr w:type="spellEnd"/>
       <w:r>
         <w:rPr>
           <w:rFonts w:ascii="Courier New" w:eastAsia="Times New Roman" w:hAnsi="Courier New" w:cs="Courier New"/>
@@ -958,7 +939,6 @@
           <w14:ligatures w14:val="none"/>
         </w:rPr>
       </w:pPr>
-      <w:proofErr w:type="spellStart"/>
       <w:r>
         <w:rPr>
           <w:rFonts w:ascii="Courier New" w:eastAsia="Times New Roman" w:hAnsi="Courier New" w:cs="Courier New"/>
@@ -971,7 +951,6 @@
         </w:rPr>
         <w:t>InicioSubida</w:t>
       </w:r>
-      <w:proofErr w:type="spellEnd"/>
       <w:r>
         <w:rPr>
           <w:rFonts w:ascii="Courier New" w:eastAsia="Times New Roman" w:hAnsi="Courier New" w:cs="Courier New"/>
@@ -1100,7 +1079,6 @@
           <w14:ligatures w14:val="none"/>
         </w:rPr>
       </w:pPr>
-      <w:proofErr w:type="spellStart"/>
       <w:r>
         <w:rPr>
           <w:rFonts w:ascii="Courier New" w:eastAsia="Times New Roman" w:hAnsi="Courier New" w:cs="Courier New"/>
@@ -1113,7 +1091,6 @@
         </w:rPr>
         <w:t>FinSubida</w:t>
       </w:r>
-      <w:proofErr w:type="spellEnd"/>
       <w:r>
         <w:rPr>
           <w:rFonts w:ascii="Courier New" w:eastAsia="Times New Roman" w:hAnsi="Courier New" w:cs="Courier New"/>
@@ -1242,7 +1219,6 @@
           <w14:ligatures w14:val="none"/>
         </w:rPr>
       </w:pPr>
-      <w:proofErr w:type="spellStart"/>
       <w:r>
         <w:rPr>
           <w:rFonts w:ascii="Courier New" w:eastAsia="Times New Roman" w:hAnsi="Courier New" w:cs="Courier New"/>
@@ -1255,7 +1231,6 @@
         </w:rPr>
         <w:t>InicioBajada</w:t>
       </w:r>
-      <w:proofErr w:type="spellEnd"/>
       <w:r>
         <w:rPr>
           <w:rFonts w:ascii="Courier New" w:eastAsia="Times New Roman" w:hAnsi="Courier New" w:cs="Courier New"/>
@@ -1384,7 +1359,6 @@
           <w14:ligatures w14:val="none"/>
         </w:rPr>
       </w:pPr>
-      <w:proofErr w:type="spellStart"/>
       <w:r>
         <w:rPr>
           <w:rFonts w:ascii="Courier New" w:eastAsia="Times New Roman" w:hAnsi="Courier New" w:cs="Courier New"/>
@@ -1397,7 +1371,6 @@
         </w:rPr>
         <w:t>FinBajada</w:t>
       </w:r>
-      <w:proofErr w:type="spellEnd"/>
       <w:r>
         <w:rPr>
           <w:rFonts w:ascii="Courier New" w:eastAsia="Times New Roman" w:hAnsi="Courier New" w:cs="Courier New"/>
@@ -1514,6 +1487,7 @@
         <w:rPr>
           <w:lang w:val="es-AR"/>
         </w:rPr>
+        <w:lastRenderedPageBreak/>
         <w:t>Por otro lado, se han hecho estudios experimentales en el lugar para tratar de determinar cual es la relación entre la velocidad del viento y el coeficiente de transferencia de calor por convección (h).</w:t>
       </w:r>
     </w:p>
@@ -1573,7 +1547,6 @@
           <w:noProof/>
           <w:lang w:val="es-AR"/>
         </w:rPr>
-        <w:lastRenderedPageBreak/>
         <w:drawing>
           <wp:inline distT="0" distB="0" distL="0" distR="0" wp14:anchorId="484F2FF5" wp14:editId="3D5E0C09">
             <wp:extent cx="5810250" cy="4381500"/>
@@ -1872,31 +1845,17 @@
           <w14:ligatures w14:val="none"/>
         </w:rPr>
       </w:pPr>
-      <w:proofErr w:type="spellStart"/>
-      <w:r>
-        <w:rPr>
-          <w:rFonts w:ascii="Courier New" w:eastAsia="Times New Roman" w:hAnsi="Courier New" w:cs="Courier New"/>
-          <w:color w:val="000000"/>
-          <w:kern w:val="0"/>
-          <w:sz w:val="20"/>
-          <w:szCs w:val="20"/>
-          <w:lang w:val="es-AR"/>
-          <w14:ligatures w14:val="none"/>
-        </w:rPr>
-        <w:t>superficieEdificacion</w:t>
-      </w:r>
-      <w:proofErr w:type="spellEnd"/>
-      <w:r>
-        <w:rPr>
-          <w:rFonts w:ascii="Courier New" w:eastAsia="Times New Roman" w:hAnsi="Courier New" w:cs="Courier New"/>
-          <w:color w:val="000000"/>
-          <w:kern w:val="0"/>
-          <w:sz w:val="20"/>
-          <w:szCs w:val="20"/>
-          <w:lang w:val="es-AR"/>
-          <w14:ligatures w14:val="none"/>
-        </w:rPr>
-        <w:t>=</w:t>
+      <w:r>
+        <w:rPr>
+          <w:rFonts w:ascii="Courier New" w:eastAsia="Times New Roman" w:hAnsi="Courier New" w:cs="Courier New"/>
+          <w:color w:val="000000"/>
+          <w:kern w:val="0"/>
+          <w:sz w:val="20"/>
+          <w:szCs w:val="20"/>
+          <w:lang w:val="es-AR"/>
+          <w14:ligatures w14:val="none"/>
+        </w:rPr>
+        <w:t>superficieEdificacion=</w:t>
       </w:r>
       <w:r>
         <w:rPr>
@@ -1996,31 +1955,17 @@
           <w14:ligatures w14:val="none"/>
         </w:rPr>
       </w:pPr>
-      <w:proofErr w:type="spellStart"/>
-      <w:r>
-        <w:rPr>
-          <w:rFonts w:ascii="Courier New" w:eastAsia="Times New Roman" w:hAnsi="Courier New" w:cs="Courier New"/>
-          <w:color w:val="000000"/>
-          <w:kern w:val="0"/>
-          <w:sz w:val="20"/>
-          <w:szCs w:val="20"/>
-          <w:lang w:val="es-AR"/>
-          <w14:ligatures w14:val="none"/>
-        </w:rPr>
-        <w:t>superficiePiso</w:t>
-      </w:r>
-      <w:proofErr w:type="spellEnd"/>
-      <w:r>
-        <w:rPr>
-          <w:rFonts w:ascii="Courier New" w:eastAsia="Times New Roman" w:hAnsi="Courier New" w:cs="Courier New"/>
-          <w:color w:val="000000"/>
-          <w:kern w:val="0"/>
-          <w:sz w:val="20"/>
-          <w:szCs w:val="20"/>
-          <w:lang w:val="es-AR"/>
-          <w14:ligatures w14:val="none"/>
-        </w:rPr>
-        <w:t>=</w:t>
+      <w:r>
+        <w:rPr>
+          <w:rFonts w:ascii="Courier New" w:eastAsia="Times New Roman" w:hAnsi="Courier New" w:cs="Courier New"/>
+          <w:color w:val="000000"/>
+          <w:kern w:val="0"/>
+          <w:sz w:val="20"/>
+          <w:szCs w:val="20"/>
+          <w:lang w:val="es-AR"/>
+          <w14:ligatures w14:val="none"/>
+        </w:rPr>
+        <w:t>superficiePiso=</w:t>
       </w:r>
       <w:r>
         <w:rPr>
@@ -2121,31 +2066,17 @@
           <w14:ligatures w14:val="none"/>
         </w:rPr>
       </w:pPr>
-      <w:proofErr w:type="spellStart"/>
-      <w:r>
-        <w:rPr>
-          <w:rFonts w:ascii="Courier New" w:eastAsia="Times New Roman" w:hAnsi="Courier New" w:cs="Courier New"/>
-          <w:color w:val="000000"/>
-          <w:kern w:val="0"/>
-          <w:sz w:val="20"/>
-          <w:szCs w:val="20"/>
-          <w:lang w:val="es-AR"/>
-          <w14:ligatures w14:val="none"/>
-        </w:rPr>
-        <w:t>espesorEdificacion</w:t>
-      </w:r>
-      <w:proofErr w:type="spellEnd"/>
-      <w:r>
-        <w:rPr>
-          <w:rFonts w:ascii="Courier New" w:eastAsia="Times New Roman" w:hAnsi="Courier New" w:cs="Courier New"/>
-          <w:color w:val="000000"/>
-          <w:kern w:val="0"/>
-          <w:sz w:val="20"/>
-          <w:szCs w:val="20"/>
-          <w:lang w:val="es-AR"/>
-          <w14:ligatures w14:val="none"/>
-        </w:rPr>
-        <w:t xml:space="preserve"> = </w:t>
+      <w:r>
+        <w:rPr>
+          <w:rFonts w:ascii="Courier New" w:eastAsia="Times New Roman" w:hAnsi="Courier New" w:cs="Courier New"/>
+          <w:color w:val="000000"/>
+          <w:kern w:val="0"/>
+          <w:sz w:val="20"/>
+          <w:szCs w:val="20"/>
+          <w:lang w:val="es-AR"/>
+          <w14:ligatures w14:val="none"/>
+        </w:rPr>
+        <w:t xml:space="preserve">espesorEdificacion = </w:t>
       </w:r>
       <w:r>
         <w:rPr>
@@ -2246,31 +2177,17 @@
           <w14:ligatures w14:val="none"/>
         </w:rPr>
       </w:pPr>
-      <w:proofErr w:type="spellStart"/>
-      <w:r>
-        <w:rPr>
-          <w:rFonts w:ascii="Courier New" w:eastAsia="Times New Roman" w:hAnsi="Courier New" w:cs="Courier New"/>
-          <w:color w:val="000000"/>
-          <w:kern w:val="0"/>
-          <w:sz w:val="20"/>
-          <w:szCs w:val="20"/>
-          <w:lang w:val="es-AR"/>
-          <w14:ligatures w14:val="none"/>
-        </w:rPr>
-        <w:t>coeficienteConductanciaEdificacion</w:t>
-      </w:r>
-      <w:proofErr w:type="spellEnd"/>
-      <w:r>
-        <w:rPr>
-          <w:rFonts w:ascii="Courier New" w:eastAsia="Times New Roman" w:hAnsi="Courier New" w:cs="Courier New"/>
-          <w:color w:val="000000"/>
-          <w:kern w:val="0"/>
-          <w:sz w:val="20"/>
-          <w:szCs w:val="20"/>
-          <w:lang w:val="es-AR"/>
-          <w14:ligatures w14:val="none"/>
-        </w:rPr>
-        <w:t xml:space="preserve"> = </w:t>
+      <w:r>
+        <w:rPr>
+          <w:rFonts w:ascii="Courier New" w:eastAsia="Times New Roman" w:hAnsi="Courier New" w:cs="Courier New"/>
+          <w:color w:val="000000"/>
+          <w:kern w:val="0"/>
+          <w:sz w:val="20"/>
+          <w:szCs w:val="20"/>
+          <w:lang w:val="es-AR"/>
+          <w14:ligatures w14:val="none"/>
+        </w:rPr>
+        <w:t xml:space="preserve">coeficienteConductanciaEdificacion = </w:t>
       </w:r>
       <w:r>
         <w:rPr>
@@ -2294,33 +2211,7 @@
           <w:lang w:val="es-AR"/>
           <w14:ligatures w14:val="none"/>
         </w:rPr>
-        <w:t xml:space="preserve"> / </w:t>
-      </w:r>
-      <w:proofErr w:type="spellStart"/>
-      <w:r>
-        <w:rPr>
-          <w:rFonts w:ascii="Courier New" w:eastAsia="Times New Roman" w:hAnsi="Courier New" w:cs="Courier New"/>
-          <w:color w:val="000000"/>
-          <w:kern w:val="0"/>
-          <w:sz w:val="20"/>
-          <w:szCs w:val="20"/>
-          <w:lang w:val="es-AR"/>
-          <w14:ligatures w14:val="none"/>
-        </w:rPr>
-        <w:t>espesorEdificacion</w:t>
-      </w:r>
-      <w:proofErr w:type="spellEnd"/>
-      <w:r>
-        <w:rPr>
-          <w:rFonts w:ascii="Courier New" w:eastAsia="Times New Roman" w:hAnsi="Courier New" w:cs="Courier New"/>
-          <w:color w:val="000000"/>
-          <w:kern w:val="0"/>
-          <w:sz w:val="20"/>
-          <w:szCs w:val="20"/>
-          <w:lang w:val="es-AR"/>
-          <w14:ligatures w14:val="none"/>
-        </w:rPr>
-        <w:t xml:space="preserve"> </w:t>
+        <w:t xml:space="preserve"> / espesorEdificacion </w:t>
       </w:r>
       <w:r>
         <w:rPr>
@@ -2421,7 +2312,6 @@
           <w14:ligatures w14:val="none"/>
         </w:rPr>
       </w:pPr>
-      <w:proofErr w:type="spellStart"/>
       <w:r>
         <w:rPr>
           <w:rFonts w:ascii="Courier New" w:eastAsia="Times New Roman" w:hAnsi="Courier New" w:cs="Courier New"/>
@@ -2444,46 +2334,7 @@
           <w:lang w:val="es-AR"/>
           <w14:ligatures w14:val="none"/>
         </w:rPr>
-        <w:t>onductanciaEdificacion</w:t>
-      </w:r>
-      <w:proofErr w:type="spellEnd"/>
-      <w:r>
-        <w:rPr>
-          <w:rFonts w:ascii="Courier New" w:eastAsia="Times New Roman" w:hAnsi="Courier New" w:cs="Courier New"/>
-          <w:color w:val="000000"/>
-          <w:kern w:val="0"/>
-          <w:sz w:val="20"/>
-          <w:szCs w:val="20"/>
-          <w:lang w:val="es-AR"/>
-          <w14:ligatures w14:val="none"/>
-        </w:rPr>
-        <w:t xml:space="preserve"> = </w:t>
-      </w:r>
-      <w:proofErr w:type="spellStart"/>
-      <w:r>
-        <w:rPr>
-          <w:rFonts w:ascii="Courier New" w:eastAsia="Times New Roman" w:hAnsi="Courier New" w:cs="Courier New"/>
-          <w:color w:val="000000"/>
-          <w:kern w:val="0"/>
-          <w:sz w:val="20"/>
-          <w:szCs w:val="20"/>
-          <w:lang w:val="es-AR"/>
-          <w14:ligatures w14:val="none"/>
-        </w:rPr>
-        <w:t>superficieEdificacion</w:t>
-      </w:r>
-      <w:proofErr w:type="spellEnd"/>
-      <w:r>
-        <w:rPr>
-          <w:rFonts w:ascii="Courier New" w:eastAsia="Times New Roman" w:hAnsi="Courier New" w:cs="Courier New"/>
-          <w:color w:val="000000"/>
-          <w:kern w:val="0"/>
-          <w:sz w:val="20"/>
-          <w:szCs w:val="20"/>
-          <w:lang w:val="es-AR"/>
-          <w14:ligatures w14:val="none"/>
-        </w:rPr>
-        <w:t xml:space="preserve"> </w:t>
+        <w:t xml:space="preserve">onductanciaEdificacion = superficieEdificacion </w:t>
       </w:r>
       <w:r>
         <w:rPr>
@@ -2497,31 +2348,17 @@
         </w:rPr>
         <w:t xml:space="preserve">* </w:t>
       </w:r>
-      <w:proofErr w:type="spellStart"/>
-      <w:r>
-        <w:rPr>
-          <w:rFonts w:ascii="Courier New" w:eastAsia="Times New Roman" w:hAnsi="Courier New" w:cs="Courier New"/>
-          <w:color w:val="000000"/>
-          <w:kern w:val="0"/>
-          <w:sz w:val="20"/>
-          <w:szCs w:val="20"/>
-          <w:lang w:val="es-AR"/>
-          <w14:ligatures w14:val="none"/>
-        </w:rPr>
-        <w:t>coeficienteConductanciaEdificacion</w:t>
-      </w:r>
-      <w:proofErr w:type="spellEnd"/>
-      <w:r>
-        <w:rPr>
-          <w:rFonts w:ascii="Courier New" w:eastAsia="Times New Roman" w:hAnsi="Courier New" w:cs="Courier New"/>
-          <w:color w:val="000000"/>
-          <w:kern w:val="0"/>
-          <w:sz w:val="20"/>
-          <w:szCs w:val="20"/>
-          <w:lang w:val="es-AR"/>
-          <w14:ligatures w14:val="none"/>
-        </w:rPr>
-        <w:t xml:space="preserve"> </w:t>
+      <w:r>
+        <w:rPr>
+          <w:rFonts w:ascii="Courier New" w:eastAsia="Times New Roman" w:hAnsi="Courier New" w:cs="Courier New"/>
+          <w:color w:val="000000"/>
+          <w:kern w:val="0"/>
+          <w:sz w:val="20"/>
+          <w:szCs w:val="20"/>
+          <w:lang w:val="es-AR"/>
+          <w14:ligatures w14:val="none"/>
+        </w:rPr>
+        <w:t xml:space="preserve">coeficienteConductanciaEdificacion </w:t>
       </w:r>
       <w:r>
         <w:rPr>
@@ -2629,31 +2466,17 @@
           <w14:ligatures w14:val="none"/>
         </w:rPr>
       </w:pPr>
-      <w:proofErr w:type="spellStart"/>
-      <w:r>
-        <w:rPr>
-          <w:rFonts w:ascii="Courier New" w:eastAsia="Times New Roman" w:hAnsi="Courier New" w:cs="Courier New"/>
-          <w:color w:val="000000"/>
-          <w:kern w:val="0"/>
-          <w:sz w:val="20"/>
-          <w:szCs w:val="20"/>
-          <w:lang w:val="es-AR"/>
-          <w14:ligatures w14:val="none"/>
-        </w:rPr>
-        <w:t>espesorAislacionPiso</w:t>
-      </w:r>
-      <w:proofErr w:type="spellEnd"/>
-      <w:r>
-        <w:rPr>
-          <w:rFonts w:ascii="Courier New" w:eastAsia="Times New Roman" w:hAnsi="Courier New" w:cs="Courier New"/>
-          <w:color w:val="000000"/>
-          <w:kern w:val="0"/>
-          <w:sz w:val="20"/>
-          <w:szCs w:val="20"/>
-          <w:lang w:val="es-AR"/>
-          <w14:ligatures w14:val="none"/>
-        </w:rPr>
-        <w:t xml:space="preserve"> = </w:t>
+      <w:r>
+        <w:rPr>
+          <w:rFonts w:ascii="Courier New" w:eastAsia="Times New Roman" w:hAnsi="Courier New" w:cs="Courier New"/>
+          <w:color w:val="000000"/>
+          <w:kern w:val="0"/>
+          <w:sz w:val="20"/>
+          <w:szCs w:val="20"/>
+          <w:lang w:val="es-AR"/>
+          <w14:ligatures w14:val="none"/>
+        </w:rPr>
+        <w:t xml:space="preserve">espesorAislacionPiso = </w:t>
       </w:r>
       <w:r>
         <w:rPr>
@@ -2754,31 +2577,17 @@
           <w14:ligatures w14:val="none"/>
         </w:rPr>
       </w:pPr>
-      <w:proofErr w:type="spellStart"/>
-      <w:r>
-        <w:rPr>
-          <w:rFonts w:ascii="Courier New" w:eastAsia="Times New Roman" w:hAnsi="Courier New" w:cs="Courier New"/>
-          <w:color w:val="000000"/>
-          <w:kern w:val="0"/>
-          <w:sz w:val="20"/>
-          <w:szCs w:val="20"/>
-          <w:lang w:val="es-AR"/>
-          <w14:ligatures w14:val="none"/>
-        </w:rPr>
-        <w:t>coeficienteConductanciaPiso</w:t>
-      </w:r>
-      <w:proofErr w:type="spellEnd"/>
-      <w:r>
-        <w:rPr>
-          <w:rFonts w:ascii="Courier New" w:eastAsia="Times New Roman" w:hAnsi="Courier New" w:cs="Courier New"/>
-          <w:color w:val="000000"/>
-          <w:kern w:val="0"/>
-          <w:sz w:val="20"/>
-          <w:szCs w:val="20"/>
-          <w:lang w:val="es-AR"/>
-          <w14:ligatures w14:val="none"/>
-        </w:rPr>
-        <w:t xml:space="preserve"> = </w:t>
+      <w:r>
+        <w:rPr>
+          <w:rFonts w:ascii="Courier New" w:eastAsia="Times New Roman" w:hAnsi="Courier New" w:cs="Courier New"/>
+          <w:color w:val="000000"/>
+          <w:kern w:val="0"/>
+          <w:sz w:val="20"/>
+          <w:szCs w:val="20"/>
+          <w:lang w:val="es-AR"/>
+          <w14:ligatures w14:val="none"/>
+        </w:rPr>
+        <w:t xml:space="preserve">coeficienteConductanciaPiso = </w:t>
       </w:r>
       <w:r>
         <w:rPr>
@@ -2802,33 +2611,7 @@
           <w:lang w:val="es-AR"/>
           <w14:ligatures w14:val="none"/>
         </w:rPr>
-        <w:t xml:space="preserve"> / </w:t>
-      </w:r>
-      <w:proofErr w:type="spellStart"/>
-      <w:r>
-        <w:rPr>
-          <w:rFonts w:ascii="Courier New" w:eastAsia="Times New Roman" w:hAnsi="Courier New" w:cs="Courier New"/>
-          <w:color w:val="000000"/>
-          <w:kern w:val="0"/>
-          <w:sz w:val="20"/>
-          <w:szCs w:val="20"/>
-          <w:lang w:val="es-AR"/>
-          <w14:ligatures w14:val="none"/>
-        </w:rPr>
-        <w:t>espesorAislacionPiso</w:t>
-      </w:r>
-      <w:proofErr w:type="spellEnd"/>
-      <w:r>
-        <w:rPr>
-          <w:rFonts w:ascii="Courier New" w:eastAsia="Times New Roman" w:hAnsi="Courier New" w:cs="Courier New"/>
-          <w:color w:val="000000"/>
-          <w:kern w:val="0"/>
-          <w:sz w:val="20"/>
-          <w:szCs w:val="20"/>
-          <w:lang w:val="es-AR"/>
-          <w14:ligatures w14:val="none"/>
-        </w:rPr>
-        <w:t xml:space="preserve"> </w:t>
+        <w:t xml:space="preserve"> / espesorAislacionPiso </w:t>
       </w:r>
       <w:r>
         <w:rPr>
@@ -2928,72 +2711,18 @@
           <w14:ligatures w14:val="none"/>
         </w:rPr>
       </w:pPr>
-      <w:proofErr w:type="spellStart"/>
-      <w:r>
-        <w:rPr>
-          <w:rFonts w:ascii="Courier New" w:eastAsia="Times New Roman" w:hAnsi="Courier New" w:cs="Courier New"/>
-          <w:color w:val="000000"/>
-          <w:kern w:val="0"/>
-          <w:sz w:val="20"/>
-          <w:szCs w:val="20"/>
-          <w:lang w:val="es-AR"/>
-          <w14:ligatures w14:val="none"/>
-        </w:rPr>
-        <w:t>conductanciaPiso</w:t>
-      </w:r>
-      <w:proofErr w:type="spellEnd"/>
-      <w:r>
-        <w:rPr>
-          <w:rFonts w:ascii="Courier New" w:eastAsia="Times New Roman" w:hAnsi="Courier New" w:cs="Courier New"/>
-          <w:color w:val="000000"/>
-          <w:kern w:val="0"/>
-          <w:sz w:val="20"/>
-          <w:szCs w:val="20"/>
-          <w:lang w:val="es-AR"/>
-          <w14:ligatures w14:val="none"/>
-        </w:rPr>
-        <w:t xml:space="preserve"> = </w:t>
-      </w:r>
-      <w:proofErr w:type="spellStart"/>
-      <w:r>
-        <w:rPr>
-          <w:rFonts w:ascii="Courier New" w:eastAsia="Times New Roman" w:hAnsi="Courier New" w:cs="Courier New"/>
-          <w:color w:val="000000"/>
-          <w:kern w:val="0"/>
-          <w:sz w:val="20"/>
-          <w:szCs w:val="20"/>
-          <w:lang w:val="es-AR"/>
-          <w14:ligatures w14:val="none"/>
-        </w:rPr>
-        <w:t>superficiePiso</w:t>
-      </w:r>
-      <w:proofErr w:type="spellEnd"/>
-      <w:r>
-        <w:rPr>
-          <w:rFonts w:ascii="Courier New" w:eastAsia="Times New Roman" w:hAnsi="Courier New" w:cs="Courier New"/>
-          <w:color w:val="000000"/>
-          <w:kern w:val="0"/>
-          <w:sz w:val="20"/>
-          <w:szCs w:val="20"/>
-          <w:lang w:val="es-AR"/>
-          <w14:ligatures w14:val="none"/>
-        </w:rPr>
-        <w:t>*</w:t>
-      </w:r>
-      <w:proofErr w:type="spellStart"/>
-      <w:r>
-        <w:rPr>
-          <w:rFonts w:ascii="Courier New" w:eastAsia="Times New Roman" w:hAnsi="Courier New" w:cs="Courier New"/>
-          <w:color w:val="000000"/>
-          <w:kern w:val="0"/>
-          <w:sz w:val="20"/>
-          <w:szCs w:val="20"/>
-          <w:lang w:val="es-AR"/>
-          <w14:ligatures w14:val="none"/>
-        </w:rPr>
-        <w:t>coeficienteConductanciaPiso</w:t>
-      </w:r>
-      <w:proofErr w:type="spellEnd"/>
+      <w:r>
+        <w:rPr>
+          <w:rFonts w:ascii="Courier New" w:eastAsia="Times New Roman" w:hAnsi="Courier New" w:cs="Courier New"/>
+          <w:color w:val="000000"/>
+          <w:kern w:val="0"/>
+          <w:sz w:val="20"/>
+          <w:szCs w:val="20"/>
+          <w:lang w:val="es-AR"/>
+          <w14:ligatures w14:val="none"/>
+        </w:rPr>
+        <w:t>conductanciaPiso = superficiePiso*coeficienteConductanciaPiso</w:t>
+      </w:r>
       <w:r>
         <w:rPr>
           <w:rFonts w:ascii="Courier New" w:eastAsia="Times New Roman" w:hAnsi="Courier New" w:cs="Courier New"/>
@@ -3081,31 +2810,17 @@
           <w14:ligatures w14:val="none"/>
         </w:rPr>
       </w:pPr>
-      <w:proofErr w:type="spellStart"/>
-      <w:r>
-        <w:rPr>
-          <w:rFonts w:ascii="Courier New" w:eastAsia="Times New Roman" w:hAnsi="Courier New" w:cs="Courier New"/>
-          <w:color w:val="000000"/>
-          <w:kern w:val="0"/>
-          <w:sz w:val="20"/>
-          <w:szCs w:val="20"/>
-          <w:lang w:val="es-AR"/>
-          <w14:ligatures w14:val="none"/>
-        </w:rPr>
-        <w:t>potenciaCalefaccionUnitaria</w:t>
-      </w:r>
-      <w:proofErr w:type="spellEnd"/>
-      <w:r>
-        <w:rPr>
-          <w:rFonts w:ascii="Courier New" w:eastAsia="Times New Roman" w:hAnsi="Courier New" w:cs="Courier New"/>
-          <w:color w:val="000000"/>
-          <w:kern w:val="0"/>
-          <w:sz w:val="20"/>
-          <w:szCs w:val="20"/>
-          <w:lang w:val="es-AR"/>
-          <w14:ligatures w14:val="none"/>
-        </w:rPr>
-        <w:t xml:space="preserve"> = </w:t>
+      <w:r>
+        <w:rPr>
+          <w:rFonts w:ascii="Courier New" w:eastAsia="Times New Roman" w:hAnsi="Courier New" w:cs="Courier New"/>
+          <w:color w:val="000000"/>
+          <w:kern w:val="0"/>
+          <w:sz w:val="20"/>
+          <w:szCs w:val="20"/>
+          <w:lang w:val="es-AR"/>
+          <w14:ligatures w14:val="none"/>
+        </w:rPr>
+        <w:t xml:space="preserve">potenciaCalefaccionUnitaria = </w:t>
       </w:r>
       <w:r>
         <w:rPr>
@@ -3206,72 +2921,18 @@
           <w14:ligatures w14:val="none"/>
         </w:rPr>
       </w:pPr>
-      <w:proofErr w:type="spellStart"/>
-      <w:r>
-        <w:rPr>
-          <w:rFonts w:ascii="Courier New" w:eastAsia="Times New Roman" w:hAnsi="Courier New" w:cs="Courier New"/>
-          <w:color w:val="000000"/>
-          <w:kern w:val="0"/>
-          <w:sz w:val="20"/>
-          <w:szCs w:val="20"/>
-          <w:lang w:val="es-AR"/>
-          <w14:ligatures w14:val="none"/>
-        </w:rPr>
-        <w:t>potenciaCalefaccion</w:t>
-      </w:r>
-      <w:proofErr w:type="spellEnd"/>
-      <w:r>
-        <w:rPr>
-          <w:rFonts w:ascii="Courier New" w:eastAsia="Times New Roman" w:hAnsi="Courier New" w:cs="Courier New"/>
-          <w:color w:val="000000"/>
-          <w:kern w:val="0"/>
-          <w:sz w:val="20"/>
-          <w:szCs w:val="20"/>
-          <w:lang w:val="es-AR"/>
-          <w14:ligatures w14:val="none"/>
-        </w:rPr>
-        <w:t xml:space="preserve"> = </w:t>
-      </w:r>
-      <w:proofErr w:type="spellStart"/>
-      <w:r>
-        <w:rPr>
-          <w:rFonts w:ascii="Courier New" w:eastAsia="Times New Roman" w:hAnsi="Courier New" w:cs="Courier New"/>
-          <w:color w:val="000000"/>
-          <w:kern w:val="0"/>
-          <w:sz w:val="20"/>
-          <w:szCs w:val="20"/>
-          <w:lang w:val="es-AR"/>
-          <w14:ligatures w14:val="none"/>
-        </w:rPr>
-        <w:t>potenciaCalefaccionUnitaria</w:t>
-      </w:r>
-      <w:proofErr w:type="spellEnd"/>
-      <w:r>
-        <w:rPr>
-          <w:rFonts w:ascii="Courier New" w:eastAsia="Times New Roman" w:hAnsi="Courier New" w:cs="Courier New"/>
-          <w:color w:val="000000"/>
-          <w:kern w:val="0"/>
-          <w:sz w:val="20"/>
-          <w:szCs w:val="20"/>
-          <w:lang w:val="es-AR"/>
-          <w14:ligatures w14:val="none"/>
-        </w:rPr>
-        <w:t xml:space="preserve"> * </w:t>
-      </w:r>
-      <w:proofErr w:type="spellStart"/>
-      <w:r>
-        <w:rPr>
-          <w:rFonts w:ascii="Courier New" w:eastAsia="Times New Roman" w:hAnsi="Courier New" w:cs="Courier New"/>
-          <w:color w:val="000000"/>
-          <w:kern w:val="0"/>
-          <w:sz w:val="20"/>
-          <w:szCs w:val="20"/>
-          <w:lang w:val="es-AR"/>
-          <w14:ligatures w14:val="none"/>
-        </w:rPr>
-        <w:t>superficiePiso</w:t>
-      </w:r>
-      <w:proofErr w:type="spellEnd"/>
+      <w:r>
+        <w:rPr>
+          <w:rFonts w:ascii="Courier New" w:eastAsia="Times New Roman" w:hAnsi="Courier New" w:cs="Courier New"/>
+          <w:color w:val="000000"/>
+          <w:kern w:val="0"/>
+          <w:sz w:val="20"/>
+          <w:szCs w:val="20"/>
+          <w:lang w:val="es-AR"/>
+          <w14:ligatures w14:val="none"/>
+        </w:rPr>
+        <w:t>potenciaCalefaccion = potenciaCalefaccionUnitaria * superficiePiso</w:t>
+      </w:r>
       <w:r>
         <w:rPr>
           <w:rFonts w:ascii="Courier New" w:eastAsia="Times New Roman" w:hAnsi="Courier New" w:cs="Courier New"/>
@@ -3358,31 +3019,17 @@
           <w14:ligatures w14:val="none"/>
         </w:rPr>
       </w:pPr>
-      <w:proofErr w:type="spellStart"/>
-      <w:r>
-        <w:rPr>
-          <w:rFonts w:ascii="Courier New" w:eastAsia="Times New Roman" w:hAnsi="Courier New" w:cs="Courier New"/>
-          <w:color w:val="000000"/>
-          <w:kern w:val="0"/>
-          <w:sz w:val="20"/>
-          <w:szCs w:val="20"/>
-          <w:lang w:val="es-AR"/>
-          <w14:ligatures w14:val="none"/>
-        </w:rPr>
-        <w:t>precioEnergiaCalefaccion</w:t>
-      </w:r>
-      <w:proofErr w:type="spellEnd"/>
-      <w:r>
-        <w:rPr>
-          <w:rFonts w:ascii="Courier New" w:eastAsia="Times New Roman" w:hAnsi="Courier New" w:cs="Courier New"/>
-          <w:color w:val="000000"/>
-          <w:kern w:val="0"/>
-          <w:sz w:val="20"/>
-          <w:szCs w:val="20"/>
-          <w:lang w:val="es-AR"/>
-          <w14:ligatures w14:val="none"/>
-        </w:rPr>
-        <w:t xml:space="preserve"> = </w:t>
+      <w:r>
+        <w:rPr>
+          <w:rFonts w:ascii="Courier New" w:eastAsia="Times New Roman" w:hAnsi="Courier New" w:cs="Courier New"/>
+          <w:color w:val="000000"/>
+          <w:kern w:val="0"/>
+          <w:sz w:val="20"/>
+          <w:szCs w:val="20"/>
+          <w:lang w:val="es-AR"/>
+          <w14:ligatures w14:val="none"/>
+        </w:rPr>
+        <w:t xml:space="preserve">precioEnergiaCalefaccion = </w:t>
       </w:r>
       <w:r>
         <w:rPr>
@@ -3490,33 +3137,7 @@
           <w:lang w:val="es-AR"/>
           <w14:ligatures w14:val="none"/>
         </w:rPr>
-        <w:t>// [dólares/</w:t>
-      </w:r>
-      <w:proofErr w:type="spellStart"/>
-      <w:r>
-        <w:rPr>
-          <w:rFonts w:ascii="Courier New" w:eastAsia="Times New Roman" w:hAnsi="Courier New" w:cs="Courier New"/>
-          <w:color w:val="009600"/>
-          <w:kern w:val="0"/>
-          <w:sz w:val="20"/>
-          <w:szCs w:val="20"/>
-          <w:lang w:val="es-AR"/>
-          <w14:ligatures w14:val="none"/>
-        </w:rPr>
-        <w:t>Wh</w:t>
-      </w:r>
-      <w:proofErr w:type="spellEnd"/>
-      <w:r>
-        <w:rPr>
-          <w:rFonts w:ascii="Courier New" w:eastAsia="Times New Roman" w:hAnsi="Courier New" w:cs="Courier New"/>
-          <w:color w:val="009600"/>
-          <w:kern w:val="0"/>
-          <w:sz w:val="20"/>
-          <w:szCs w:val="20"/>
-          <w:lang w:val="es-AR"/>
-          <w14:ligatures w14:val="none"/>
-        </w:rPr>
-        <w:t>]</w:t>
+        <w:t>// [dólares/Wh]</w:t>
       </w:r>
     </w:p>
     <w:p>
@@ -3581,31 +3202,17 @@
           <w14:ligatures w14:val="none"/>
         </w:rPr>
       </w:pPr>
-      <w:proofErr w:type="spellStart"/>
-      <w:r>
-        <w:rPr>
-          <w:rFonts w:ascii="Courier New" w:eastAsia="Times New Roman" w:hAnsi="Courier New" w:cs="Courier New"/>
-          <w:color w:val="000000"/>
-          <w:kern w:val="0"/>
-          <w:sz w:val="20"/>
-          <w:szCs w:val="20"/>
-          <w:lang w:val="es-AR"/>
-          <w14:ligatures w14:val="none"/>
-        </w:rPr>
-        <w:t>potenciaRefrigeracionUnitaria</w:t>
-      </w:r>
-      <w:proofErr w:type="spellEnd"/>
-      <w:r>
-        <w:rPr>
-          <w:rFonts w:ascii="Courier New" w:eastAsia="Times New Roman" w:hAnsi="Courier New" w:cs="Courier New"/>
-          <w:color w:val="000000"/>
-          <w:kern w:val="0"/>
-          <w:sz w:val="20"/>
-          <w:szCs w:val="20"/>
-          <w:lang w:val="es-AR"/>
-          <w14:ligatures w14:val="none"/>
-        </w:rPr>
-        <w:t xml:space="preserve"> = </w:t>
+      <w:r>
+        <w:rPr>
+          <w:rFonts w:ascii="Courier New" w:eastAsia="Times New Roman" w:hAnsi="Courier New" w:cs="Courier New"/>
+          <w:color w:val="000000"/>
+          <w:kern w:val="0"/>
+          <w:sz w:val="20"/>
+          <w:szCs w:val="20"/>
+          <w:lang w:val="es-AR"/>
+          <w14:ligatures w14:val="none"/>
+        </w:rPr>
+        <w:t xml:space="preserve">potenciaRefrigeracionUnitaria = </w:t>
       </w:r>
       <w:r>
         <w:rPr>
@@ -3730,83 +3337,17 @@
           <w14:ligatures w14:val="none"/>
         </w:rPr>
       </w:pPr>
-      <w:proofErr w:type="spellStart"/>
-      <w:r>
-        <w:rPr>
-          <w:rFonts w:ascii="Courier New" w:eastAsia="Times New Roman" w:hAnsi="Courier New" w:cs="Courier New"/>
-          <w:color w:val="000000"/>
-          <w:kern w:val="0"/>
-          <w:sz w:val="20"/>
-          <w:szCs w:val="20"/>
-          <w:lang w:val="es-AR"/>
-          <w14:ligatures w14:val="none"/>
-        </w:rPr>
-        <w:t>potenciaRefrigeracion</w:t>
-      </w:r>
-      <w:proofErr w:type="spellEnd"/>
-      <w:r>
-        <w:rPr>
-          <w:rFonts w:ascii="Courier New" w:eastAsia="Times New Roman" w:hAnsi="Courier New" w:cs="Courier New"/>
-          <w:color w:val="000000"/>
-          <w:kern w:val="0"/>
-          <w:sz w:val="20"/>
-          <w:szCs w:val="20"/>
-          <w:lang w:val="es-AR"/>
-          <w14:ligatures w14:val="none"/>
-        </w:rPr>
-        <w:t xml:space="preserve"> = </w:t>
-      </w:r>
-      <w:proofErr w:type="spellStart"/>
-      <w:r>
-        <w:rPr>
-          <w:rFonts w:ascii="Courier New" w:eastAsia="Times New Roman" w:hAnsi="Courier New" w:cs="Courier New"/>
-          <w:color w:val="000000"/>
-          <w:kern w:val="0"/>
-          <w:sz w:val="20"/>
-          <w:szCs w:val="20"/>
-          <w:lang w:val="es-AR"/>
-          <w14:ligatures w14:val="none"/>
-        </w:rPr>
-        <w:t>potenciaRefrigeracionUnitaria</w:t>
-      </w:r>
-      <w:proofErr w:type="spellEnd"/>
-      <w:r>
-        <w:rPr>
-          <w:rFonts w:ascii="Courier New" w:eastAsia="Times New Roman" w:hAnsi="Courier New" w:cs="Courier New"/>
-          <w:color w:val="000000"/>
-          <w:kern w:val="0"/>
-          <w:sz w:val="20"/>
-          <w:szCs w:val="20"/>
-          <w:lang w:val="es-AR"/>
-          <w14:ligatures w14:val="none"/>
-        </w:rPr>
-        <w:t xml:space="preserve"> * </w:t>
-      </w:r>
-      <w:proofErr w:type="spellStart"/>
-      <w:r>
-        <w:rPr>
-          <w:rFonts w:ascii="Courier New" w:eastAsia="Times New Roman" w:hAnsi="Courier New" w:cs="Courier New"/>
-          <w:color w:val="000000"/>
-          <w:kern w:val="0"/>
-          <w:sz w:val="20"/>
-          <w:szCs w:val="20"/>
-          <w:lang w:val="es-AR"/>
-          <w14:ligatures w14:val="none"/>
-        </w:rPr>
-        <w:t>superficiePiso</w:t>
-      </w:r>
-      <w:proofErr w:type="spellEnd"/>
-      <w:r>
-        <w:rPr>
-          <w:rFonts w:ascii="Courier New" w:eastAsia="Times New Roman" w:hAnsi="Courier New" w:cs="Courier New"/>
-          <w:color w:val="000000"/>
-          <w:kern w:val="0"/>
-          <w:sz w:val="20"/>
-          <w:szCs w:val="20"/>
-          <w:lang w:val="es-AR"/>
-          <w14:ligatures w14:val="none"/>
-        </w:rPr>
-        <w:t xml:space="preserve"> </w:t>
+      <w:r>
+        <w:rPr>
+          <w:rFonts w:ascii="Courier New" w:eastAsia="Times New Roman" w:hAnsi="Courier New" w:cs="Courier New"/>
+          <w:color w:val="000000"/>
+          <w:kern w:val="0"/>
+          <w:sz w:val="20"/>
+          <w:szCs w:val="20"/>
+          <w:lang w:val="es-AR"/>
+          <w14:ligatures w14:val="none"/>
+        </w:rPr>
+        <w:t xml:space="preserve">potenciaRefrigeracion = potenciaRefrigeracionUnitaria * superficiePiso </w:t>
       </w:r>
       <w:r>
         <w:rPr>
@@ -3882,31 +3423,17 @@
           <w14:ligatures w14:val="none"/>
         </w:rPr>
       </w:pPr>
-      <w:proofErr w:type="spellStart"/>
-      <w:r>
-        <w:rPr>
-          <w:rFonts w:ascii="Courier New" w:eastAsia="Times New Roman" w:hAnsi="Courier New" w:cs="Courier New"/>
-          <w:color w:val="000000"/>
-          <w:kern w:val="0"/>
-          <w:sz w:val="20"/>
-          <w:szCs w:val="20"/>
-          <w:lang w:val="es-AR"/>
-          <w14:ligatures w14:val="none"/>
-        </w:rPr>
-        <w:t>precioEnergiaRefrigeracion</w:t>
-      </w:r>
-      <w:proofErr w:type="spellEnd"/>
-      <w:r>
-        <w:rPr>
-          <w:rFonts w:ascii="Courier New" w:eastAsia="Times New Roman" w:hAnsi="Courier New" w:cs="Courier New"/>
-          <w:color w:val="000000"/>
-          <w:kern w:val="0"/>
-          <w:sz w:val="20"/>
-          <w:szCs w:val="20"/>
-          <w:lang w:val="es-AR"/>
-          <w14:ligatures w14:val="none"/>
-        </w:rPr>
-        <w:t xml:space="preserve"> = </w:t>
+      <w:r>
+        <w:rPr>
+          <w:rFonts w:ascii="Courier New" w:eastAsia="Times New Roman" w:hAnsi="Courier New" w:cs="Courier New"/>
+          <w:color w:val="000000"/>
+          <w:kern w:val="0"/>
+          <w:sz w:val="20"/>
+          <w:szCs w:val="20"/>
+          <w:lang w:val="es-AR"/>
+          <w14:ligatures w14:val="none"/>
+        </w:rPr>
+        <w:t xml:space="preserve">precioEnergiaRefrigeracion = </w:t>
       </w:r>
       <w:r>
         <w:rPr>
@@ -3966,33 +3493,7 @@
           <w:lang w:val="es-AR"/>
           <w14:ligatures w14:val="none"/>
         </w:rPr>
-        <w:t>// [dólares/</w:t>
-      </w:r>
-      <w:proofErr w:type="spellStart"/>
-      <w:r>
-        <w:rPr>
-          <w:rFonts w:ascii="Courier New" w:eastAsia="Times New Roman" w:hAnsi="Courier New" w:cs="Courier New"/>
-          <w:color w:val="009600"/>
-          <w:kern w:val="0"/>
-          <w:sz w:val="20"/>
-          <w:szCs w:val="20"/>
-          <w:lang w:val="es-AR"/>
-          <w14:ligatures w14:val="none"/>
-        </w:rPr>
-        <w:t>Wh</w:t>
-      </w:r>
-      <w:proofErr w:type="spellEnd"/>
-      <w:r>
-        <w:rPr>
-          <w:rFonts w:ascii="Courier New" w:eastAsia="Times New Roman" w:hAnsi="Courier New" w:cs="Courier New"/>
-          <w:color w:val="009600"/>
-          <w:kern w:val="0"/>
-          <w:sz w:val="20"/>
-          <w:szCs w:val="20"/>
-          <w:lang w:val="es-AR"/>
-          <w14:ligatures w14:val="none"/>
-        </w:rPr>
-        <w:t>]</w:t>
+        <w:t>// [dólares/Wh]</w:t>
       </w:r>
     </w:p>
     <w:p>
@@ -4088,31 +3589,17 @@
           <w14:ligatures w14:val="none"/>
         </w:rPr>
       </w:pPr>
-      <w:proofErr w:type="spellStart"/>
-      <w:r>
-        <w:rPr>
-          <w:rFonts w:ascii="Courier New" w:eastAsia="Times New Roman" w:hAnsi="Courier New" w:cs="Courier New"/>
-          <w:color w:val="000000"/>
-          <w:kern w:val="0"/>
-          <w:sz w:val="20"/>
-          <w:szCs w:val="20"/>
-          <w:lang w:val="es-AR"/>
-          <w14:ligatures w14:val="none"/>
-        </w:rPr>
-        <w:t>masaUnitaria</w:t>
-      </w:r>
-      <w:proofErr w:type="spellEnd"/>
-      <w:r>
-        <w:rPr>
-          <w:rFonts w:ascii="Courier New" w:eastAsia="Times New Roman" w:hAnsi="Courier New" w:cs="Courier New"/>
-          <w:color w:val="000000"/>
-          <w:kern w:val="0"/>
-          <w:sz w:val="20"/>
-          <w:szCs w:val="20"/>
-          <w:lang w:val="es-AR"/>
-          <w14:ligatures w14:val="none"/>
-        </w:rPr>
-        <w:t xml:space="preserve"> = </w:t>
+      <w:r>
+        <w:rPr>
+          <w:rFonts w:ascii="Courier New" w:eastAsia="Times New Roman" w:hAnsi="Courier New" w:cs="Courier New"/>
+          <w:color w:val="000000"/>
+          <w:kern w:val="0"/>
+          <w:sz w:val="20"/>
+          <w:szCs w:val="20"/>
+          <w:lang w:val="es-AR"/>
+          <w14:ligatures w14:val="none"/>
+        </w:rPr>
+        <w:t xml:space="preserve">masaUnitaria = </w:t>
       </w:r>
       <w:r>
         <w:rPr>
@@ -4237,31 +3724,17 @@
           <w14:ligatures w14:val="none"/>
         </w:rPr>
       </w:pPr>
-      <w:proofErr w:type="spellStart"/>
-      <w:r>
-        <w:rPr>
-          <w:rFonts w:ascii="Courier New" w:eastAsia="Times New Roman" w:hAnsi="Courier New" w:cs="Courier New"/>
-          <w:color w:val="000000"/>
-          <w:kern w:val="0"/>
-          <w:sz w:val="20"/>
-          <w:szCs w:val="20"/>
-          <w:lang w:val="es-AR"/>
-          <w14:ligatures w14:val="none"/>
-        </w:rPr>
-        <w:t>capacidadCalorificaEspecifica</w:t>
-      </w:r>
-      <w:proofErr w:type="spellEnd"/>
-      <w:r>
-        <w:rPr>
-          <w:rFonts w:ascii="Courier New" w:eastAsia="Times New Roman" w:hAnsi="Courier New" w:cs="Courier New"/>
-          <w:color w:val="000000"/>
-          <w:kern w:val="0"/>
-          <w:sz w:val="20"/>
-          <w:szCs w:val="20"/>
-          <w:lang w:val="es-AR"/>
-          <w14:ligatures w14:val="none"/>
-        </w:rPr>
-        <w:t xml:space="preserve"> = </w:t>
+      <w:r>
+        <w:rPr>
+          <w:rFonts w:ascii="Courier New" w:eastAsia="Times New Roman" w:hAnsi="Courier New" w:cs="Courier New"/>
+          <w:color w:val="000000"/>
+          <w:kern w:val="0"/>
+          <w:sz w:val="20"/>
+          <w:szCs w:val="20"/>
+          <w:lang w:val="es-AR"/>
+          <w14:ligatures w14:val="none"/>
+        </w:rPr>
+        <w:t xml:space="preserve">capacidadCalorificaEspecifica = </w:t>
       </w:r>
       <w:r>
         <w:rPr>
@@ -4386,72 +3859,18 @@
           <w14:ligatures w14:val="none"/>
         </w:rPr>
       </w:pPr>
-      <w:proofErr w:type="spellStart"/>
-      <w:r>
-        <w:rPr>
-          <w:rFonts w:ascii="Courier New" w:eastAsia="Times New Roman" w:hAnsi="Courier New" w:cs="Courier New"/>
-          <w:color w:val="000000"/>
-          <w:kern w:val="0"/>
-          <w:sz w:val="20"/>
-          <w:szCs w:val="20"/>
-          <w:lang w:val="es-AR"/>
-          <w14:ligatures w14:val="none"/>
-        </w:rPr>
-        <w:t>capacidadCalorificaUnitaria</w:t>
-      </w:r>
-      <w:proofErr w:type="spellEnd"/>
-      <w:r>
-        <w:rPr>
-          <w:rFonts w:ascii="Courier New" w:eastAsia="Times New Roman" w:hAnsi="Courier New" w:cs="Courier New"/>
-          <w:color w:val="000000"/>
-          <w:kern w:val="0"/>
-          <w:sz w:val="20"/>
-          <w:szCs w:val="20"/>
-          <w:lang w:val="es-AR"/>
-          <w14:ligatures w14:val="none"/>
-        </w:rPr>
-        <w:t xml:space="preserve"> = </w:t>
-      </w:r>
-      <w:proofErr w:type="spellStart"/>
-      <w:r>
-        <w:rPr>
-          <w:rFonts w:ascii="Courier New" w:eastAsia="Times New Roman" w:hAnsi="Courier New" w:cs="Courier New"/>
-          <w:color w:val="000000"/>
-          <w:kern w:val="0"/>
-          <w:sz w:val="20"/>
-          <w:szCs w:val="20"/>
-          <w:lang w:val="es-AR"/>
-          <w14:ligatures w14:val="none"/>
-        </w:rPr>
-        <w:t>masaUnitaria</w:t>
-      </w:r>
-      <w:proofErr w:type="spellEnd"/>
-      <w:r>
-        <w:rPr>
-          <w:rFonts w:ascii="Courier New" w:eastAsia="Times New Roman" w:hAnsi="Courier New" w:cs="Courier New"/>
-          <w:color w:val="000000"/>
-          <w:kern w:val="0"/>
-          <w:sz w:val="20"/>
-          <w:szCs w:val="20"/>
-          <w:lang w:val="es-AR"/>
-          <w14:ligatures w14:val="none"/>
-        </w:rPr>
-        <w:t xml:space="preserve"> * </w:t>
-      </w:r>
-      <w:proofErr w:type="spellStart"/>
-      <w:r>
-        <w:rPr>
-          <w:rFonts w:ascii="Courier New" w:eastAsia="Times New Roman" w:hAnsi="Courier New" w:cs="Courier New"/>
-          <w:color w:val="000000"/>
-          <w:kern w:val="0"/>
-          <w:sz w:val="20"/>
-          <w:szCs w:val="20"/>
-          <w:lang w:val="es-AR"/>
-          <w14:ligatures w14:val="none"/>
-        </w:rPr>
-        <w:t>capacidadCalorificaEspecifica</w:t>
-      </w:r>
-      <w:proofErr w:type="spellEnd"/>
+      <w:r>
+        <w:rPr>
+          <w:rFonts w:ascii="Courier New" w:eastAsia="Times New Roman" w:hAnsi="Courier New" w:cs="Courier New"/>
+          <w:color w:val="000000"/>
+          <w:kern w:val="0"/>
+          <w:sz w:val="20"/>
+          <w:szCs w:val="20"/>
+          <w:lang w:val="es-AR"/>
+          <w14:ligatures w14:val="none"/>
+        </w:rPr>
+        <w:t>capacidadCalorificaUnitaria = masaUnitaria * capacidadCalorificaEspecifica</w:t>
+      </w:r>
       <w:r>
         <w:rPr>
           <w:rFonts w:ascii="Courier New" w:eastAsia="Times New Roman" w:hAnsi="Courier New" w:cs="Courier New"/>
@@ -4538,72 +3957,18 @@
           <w14:ligatures w14:val="none"/>
         </w:rPr>
       </w:pPr>
-      <w:proofErr w:type="spellStart"/>
-      <w:r>
-        <w:rPr>
-          <w:rFonts w:ascii="Courier New" w:eastAsia="Times New Roman" w:hAnsi="Courier New" w:cs="Courier New"/>
-          <w:color w:val="000000"/>
-          <w:kern w:val="0"/>
-          <w:sz w:val="20"/>
-          <w:szCs w:val="20"/>
-          <w:lang w:val="es-AR"/>
-          <w14:ligatures w14:val="none"/>
-        </w:rPr>
-        <w:t>capacidadCalorificaEdificio</w:t>
-      </w:r>
-      <w:proofErr w:type="spellEnd"/>
-      <w:r>
-        <w:rPr>
-          <w:rFonts w:ascii="Courier New" w:eastAsia="Times New Roman" w:hAnsi="Courier New" w:cs="Courier New"/>
-          <w:color w:val="000000"/>
-          <w:kern w:val="0"/>
-          <w:sz w:val="20"/>
-          <w:szCs w:val="20"/>
-          <w:lang w:val="es-AR"/>
-          <w14:ligatures w14:val="none"/>
-        </w:rPr>
-        <w:t xml:space="preserve"> = </w:t>
-      </w:r>
-      <w:proofErr w:type="spellStart"/>
-      <w:r>
-        <w:rPr>
-          <w:rFonts w:ascii="Courier New" w:eastAsia="Times New Roman" w:hAnsi="Courier New" w:cs="Courier New"/>
-          <w:color w:val="000000"/>
-          <w:kern w:val="0"/>
-          <w:sz w:val="20"/>
-          <w:szCs w:val="20"/>
-          <w:lang w:val="es-AR"/>
-          <w14:ligatures w14:val="none"/>
-        </w:rPr>
-        <w:t>capacidadCalorificaUnitaria</w:t>
-      </w:r>
-      <w:proofErr w:type="spellEnd"/>
-      <w:r>
-        <w:rPr>
-          <w:rFonts w:ascii="Courier New" w:eastAsia="Times New Roman" w:hAnsi="Courier New" w:cs="Courier New"/>
-          <w:color w:val="000000"/>
-          <w:kern w:val="0"/>
-          <w:sz w:val="20"/>
-          <w:szCs w:val="20"/>
-          <w:lang w:val="es-AR"/>
-          <w14:ligatures w14:val="none"/>
-        </w:rPr>
-        <w:t xml:space="preserve"> * </w:t>
-      </w:r>
-      <w:proofErr w:type="spellStart"/>
-      <w:r>
-        <w:rPr>
-          <w:rFonts w:ascii="Courier New" w:eastAsia="Times New Roman" w:hAnsi="Courier New" w:cs="Courier New"/>
-          <w:color w:val="000000"/>
-          <w:kern w:val="0"/>
-          <w:sz w:val="20"/>
-          <w:szCs w:val="20"/>
-          <w:lang w:val="es-AR"/>
-          <w14:ligatures w14:val="none"/>
-        </w:rPr>
-        <w:t>superficiePiso</w:t>
-      </w:r>
-      <w:proofErr w:type="spellEnd"/>
+      <w:r>
+        <w:rPr>
+          <w:rFonts w:ascii="Courier New" w:eastAsia="Times New Roman" w:hAnsi="Courier New" w:cs="Courier New"/>
+          <w:color w:val="000000"/>
+          <w:kern w:val="0"/>
+          <w:sz w:val="20"/>
+          <w:szCs w:val="20"/>
+          <w:lang w:val="es-AR"/>
+          <w14:ligatures w14:val="none"/>
+        </w:rPr>
+        <w:t>capacidadCalorificaEdificio = capacidadCalorificaUnitaria * superficiePiso</w:t>
+      </w:r>
       <w:r>
         <w:rPr>
           <w:rFonts w:ascii="Courier New" w:eastAsia="Times New Roman" w:hAnsi="Courier New" w:cs="Courier New"/>

</xml_diff>